<commit_message>
Bold font to word & multiple temp files
</commit_message>
<xml_diff>
--- a/ClientInfoFIller/Assets/wordTemplate.docx
+++ b/ClientInfoFIller/Assets/wordTemplate.docx
@@ -49,7 +49,15 @@
           <w:b/>
           <w:bCs/>
         </w:rPr>
-        <w:t xml:space="preserve">№ </w:t>
+        <w:t>№</w:t>
+      </w:r>
+      <w:r>
+        <w:rPr>
+          <w:rFonts w:ascii="Times New Roman" w:hAnsi="Times New Roman" w:cs="Times New Roman"/>
+          <w:b/>
+          <w:bCs/>
+        </w:rPr>
+        <w:t xml:space="preserve"> </w:t>
       </w:r>
       <w:bookmarkStart w:id="0" w:name="ID1"/>
       <w:bookmarkEnd w:id="0"/>
@@ -65,7 +73,14 @@
         <w:rPr>
           <w:rFonts w:ascii="Times New Roman" w:hAnsi="Times New Roman" w:cs="Times New Roman"/>
         </w:rPr>
-        <w:t xml:space="preserve">ИП «Каспарова А.В» именуемая в дальнейшем «Арендодатель» и </w:t>
+        <w:t xml:space="preserve">ИП «Каспарова А.В» именуемая в дальнейшем «Арендодатель» </w:t>
+      </w:r>
+      <w:proofErr w:type="gramStart"/>
+      <w:r>
+        <w:rPr>
+          <w:rFonts w:ascii="Times New Roman" w:hAnsi="Times New Roman" w:cs="Times New Roman"/>
+        </w:rPr>
+        <w:t xml:space="preserve">и </w:t>
       </w:r>
       <w:bookmarkStart w:id="1" w:name="CustomerName1"/>
       <w:bookmarkEnd w:id="1"/>
@@ -73,17 +88,46 @@
         <w:rPr>
           <w:rFonts w:ascii="Times New Roman" w:hAnsi="Times New Roman" w:cs="Times New Roman"/>
         </w:rPr>
-        <w:t xml:space="preserve"> именуемый (-ая) «Арендатор» заключили настоящий договор о нижеследующем: «Арендодатель» предоставляет костюм</w:t>
-      </w:r>
-      <w:r>
-        <w:rPr>
-          <w:rFonts w:ascii="Times New Roman" w:hAnsi="Times New Roman" w:cs="Times New Roman"/>
-        </w:rPr>
-        <w:t xml:space="preserve"> “</w:t>
-      </w:r>
-      <w:r>
-        <w:rPr>
-          <w:rFonts w:ascii="Times New Roman" w:hAnsi="Times New Roman" w:cs="Times New Roman"/>
+        <w:t xml:space="preserve"> именуемый</w:t>
+      </w:r>
+      <w:proofErr w:type="gramEnd"/>
+      <w:r>
+        <w:rPr>
+          <w:rFonts w:ascii="Times New Roman" w:hAnsi="Times New Roman" w:cs="Times New Roman"/>
+        </w:rPr>
+        <w:t xml:space="preserve"> (-</w:t>
+      </w:r>
+      <w:proofErr w:type="spellStart"/>
+      <w:r>
+        <w:rPr>
+          <w:rFonts w:ascii="Times New Roman" w:hAnsi="Times New Roman" w:cs="Times New Roman"/>
+        </w:rPr>
+        <w:t>ая</w:t>
+      </w:r>
+      <w:proofErr w:type="spellEnd"/>
+      <w:r>
+        <w:rPr>
+          <w:rFonts w:ascii="Times New Roman" w:hAnsi="Times New Roman" w:cs="Times New Roman"/>
+        </w:rPr>
+        <w:t>) «Арендатор» заключили настоящий договор о нижеследующем: «Арендодатель» предоставляет костюм</w:t>
+      </w:r>
+      <w:r>
+        <w:rPr>
+          <w:rFonts w:ascii="Times New Roman" w:hAnsi="Times New Roman" w:cs="Times New Roman"/>
+        </w:rPr>
+        <w:t xml:space="preserve"> </w:t>
+      </w:r>
+      <w:r>
+        <w:rPr>
+          <w:rFonts w:ascii="Times New Roman" w:hAnsi="Times New Roman" w:cs="Times New Roman"/>
+        </w:rPr>
+        <w:t>“</w:t>
+      </w:r>
+      <w:r>
+        <w:rPr>
+          <w:rFonts w:ascii="Times New Roman" w:hAnsi="Times New Roman" w:cs="Times New Roman"/>
+          <w:b/>
+          <w:bCs/>
         </w:rPr>
         <w:t xml:space="preserve"> </w:t>
       </w:r>
@@ -99,7 +143,21 @@
         <w:rPr>
           <w:rFonts w:ascii="Times New Roman" w:hAnsi="Times New Roman" w:cs="Times New Roman"/>
         </w:rPr>
-        <w:t xml:space="preserve"> в хорошем состоянии </w:t>
+        <w:t xml:space="preserve"> в хорошем состояни</w:t>
+      </w:r>
+      <w:r>
+        <w:rPr>
+          <w:rFonts w:ascii="Times New Roman" w:hAnsi="Times New Roman" w:cs="Times New Roman"/>
+        </w:rPr>
+        <w:t>и</w:t>
+      </w:r>
+      <w:r>
+        <w:rPr>
+          <w:rFonts w:ascii="Times New Roman" w:hAnsi="Times New Roman" w:cs="Times New Roman"/>
+          <w:b/>
+          <w:bCs/>
+        </w:rPr>
+        <w:t xml:space="preserve"> </w:t>
       </w:r>
       <w:bookmarkStart w:id="3" w:name="ActualOrderDate1"/>
       <w:bookmarkEnd w:id="3"/>
@@ -107,17 +165,25 @@
         <w:rPr>
           <w:rFonts w:ascii="Times New Roman" w:hAnsi="Times New Roman" w:cs="Times New Roman"/>
         </w:rPr>
-        <w:t>, а «Арендатор» оплачивает костюм по договорной цене</w:t>
-      </w:r>
-      <w:r>
-        <w:rPr>
-          <w:rFonts w:ascii="Times New Roman" w:hAnsi="Times New Roman" w:cs="Times New Roman"/>
-        </w:rPr>
-        <w:t xml:space="preserve"> </w:t>
-      </w:r>
-      <w:r>
-        <w:rPr>
-          <w:rFonts w:ascii="Times New Roman" w:hAnsi="Times New Roman" w:cs="Times New Roman"/>
+        <w:t>,</w:t>
+      </w:r>
+      <w:r>
+        <w:rPr>
+          <w:rFonts w:ascii="Times New Roman" w:hAnsi="Times New Roman" w:cs="Times New Roman"/>
+        </w:rPr>
+        <w:t xml:space="preserve"> а «Арендатор» оплачивает костюм по договорной цене</w:t>
+      </w:r>
+      <w:r>
+        <w:rPr>
+          <w:rFonts w:ascii="Times New Roman" w:hAnsi="Times New Roman" w:cs="Times New Roman"/>
+        </w:rPr>
+        <w:t xml:space="preserve"> </w:t>
+      </w:r>
+      <w:r>
+        <w:rPr>
+          <w:rFonts w:ascii="Times New Roman" w:hAnsi="Times New Roman" w:cs="Times New Roman"/>
+          <w:b/>
+          <w:bCs/>
         </w:rPr>
         <w:t xml:space="preserve"> </w:t>
       </w:r>
@@ -127,7 +193,13 @@
         <w:rPr>
           <w:rFonts w:ascii="Times New Roman" w:hAnsi="Times New Roman" w:cs="Times New Roman"/>
         </w:rPr>
-        <w:t>, вносит денежный залог и возвращает кост</w:t>
+        <w:t>,</w:t>
+      </w:r>
+      <w:r>
+        <w:rPr>
+          <w:rFonts w:ascii="Times New Roman" w:hAnsi="Times New Roman" w:cs="Times New Roman"/>
+        </w:rPr>
+        <w:t xml:space="preserve"> вносит денежный залог и возвращает кост</w:t>
       </w:r>
       <w:r>
         <w:rPr>
@@ -147,7 +219,13 @@
         <w:rPr>
           <w:rFonts w:ascii="Times New Roman" w:hAnsi="Times New Roman" w:cs="Times New Roman"/>
         </w:rPr>
-        <w:t xml:space="preserve">  </w:t>
+        <w:t xml:space="preserve"> </w:t>
+      </w:r>
+      <w:r>
+        <w:rPr>
+          <w:rFonts w:ascii="Times New Roman" w:hAnsi="Times New Roman" w:cs="Times New Roman"/>
+        </w:rPr>
+        <w:t xml:space="preserve"> </w:t>
       </w:r>
       <w:r>
         <w:rPr>
@@ -220,12 +298,16 @@
       <w:r>
         <w:rPr>
           <w:rFonts w:ascii="Times New Roman" w:hAnsi="Times New Roman" w:cs="Times New Roman"/>
-        </w:rPr>
-        <w:t xml:space="preserve"> </w:t>
-      </w:r>
-      <w:r>
-        <w:rPr>
-          <w:rFonts w:ascii="Times New Roman" w:hAnsi="Times New Roman" w:cs="Times New Roman"/>
+          <w:b/>
+          <w:bCs/>
+        </w:rPr>
+        <w:t xml:space="preserve"> </w:t>
+      </w:r>
+      <w:r>
+        <w:rPr>
+          <w:rFonts w:ascii="Times New Roman" w:hAnsi="Times New Roman" w:cs="Times New Roman"/>
+          <w:b/>
+          <w:bCs/>
         </w:rPr>
         <w:t xml:space="preserve"> </w:t>
       </w:r>
@@ -234,8 +316,17 @@
       <w:r>
         <w:rPr>
           <w:rFonts w:ascii="Times New Roman" w:hAnsi="Times New Roman" w:cs="Times New Roman"/>
-        </w:rPr>
-        <w:t xml:space="preserve">   ,</w:t>
+          <w:b/>
+          <w:bCs/>
+        </w:rPr>
+        <w:t xml:space="preserve"> </w:t>
+      </w:r>
+      <w:proofErr w:type="gramStart"/>
+      <w:r>
+        <w:rPr>
+          <w:rFonts w:ascii="Times New Roman" w:hAnsi="Times New Roman" w:cs="Times New Roman"/>
+        </w:rPr>
+        <w:t xml:space="preserve">  ,</w:t>
       </w:r>
       <w:r>
         <w:rPr>
@@ -247,15 +338,32 @@
         <w:rPr>
           <w:rFonts w:ascii="Times New Roman" w:hAnsi="Times New Roman" w:cs="Times New Roman"/>
         </w:rPr>
-        <w:t xml:space="preserve">г  </w:t>
+        <w:t>г</w:t>
+      </w:r>
+      <w:proofErr w:type="gramEnd"/>
+      <w:r>
+        <w:rPr>
+          <w:rFonts w:ascii="Times New Roman" w:hAnsi="Times New Roman" w:cs="Times New Roman"/>
+          <w:b/>
+          <w:bCs/>
+        </w:rPr>
+        <w:t xml:space="preserve">  </w:t>
       </w:r>
       <w:bookmarkStart w:id="7" w:name="Owe1"/>
       <w:bookmarkEnd w:id="7"/>
       <w:r>
         <w:rPr>
           <w:rFonts w:ascii="Times New Roman" w:hAnsi="Times New Roman" w:cs="Times New Roman"/>
-        </w:rPr>
-        <w:t xml:space="preserve">  </w:t>
+          <w:b/>
+          <w:bCs/>
+        </w:rPr>
+        <w:t xml:space="preserve"> </w:t>
+      </w:r>
+      <w:r>
+        <w:rPr>
+          <w:rFonts w:ascii="Times New Roman" w:hAnsi="Times New Roman" w:cs="Times New Roman"/>
+        </w:rPr>
+        <w:t xml:space="preserve"> </w:t>
       </w:r>
       <w:r>
         <w:rPr>
@@ -281,49 +389,65 @@
         <w:rPr>
           <w:rFonts w:ascii="Times New Roman" w:hAnsi="Times New Roman" w:cs="Times New Roman"/>
         </w:rPr>
+        <w:t xml:space="preserve"> </w:t>
+      </w:r>
+      <w:r>
+        <w:rPr>
+          <w:rFonts w:ascii="Times New Roman" w:hAnsi="Times New Roman" w:cs="Times New Roman"/>
+        </w:rPr>
+        <w:t xml:space="preserve"> </w:t>
+      </w:r>
+      <w:r>
+        <w:rPr>
+          <w:rFonts w:ascii="Times New Roman" w:hAnsi="Times New Roman" w:cs="Times New Roman"/>
+        </w:rPr>
+        <w:t xml:space="preserve">, </w:t>
+      </w:r>
+      <w:r>
+        <w:rPr>
+          <w:rFonts w:ascii="Times New Roman" w:hAnsi="Times New Roman" w:cs="Times New Roman"/>
+        </w:rPr>
+        <w:t>д</w:t>
+      </w:r>
+      <w:r>
+        <w:rPr>
+          <w:rFonts w:ascii="Times New Roman" w:hAnsi="Times New Roman" w:cs="Times New Roman"/>
+        </w:rPr>
+        <w:t>ата оформления заказ</w:t>
+      </w:r>
+      <w:r>
+        <w:rPr>
+          <w:rFonts w:ascii="Times New Roman" w:hAnsi="Times New Roman" w:cs="Times New Roman"/>
+        </w:rPr>
+        <w:t>а</w:t>
+      </w:r>
+      <w:r>
+        <w:rPr>
+          <w:rFonts w:ascii="Times New Roman" w:hAnsi="Times New Roman" w:cs="Times New Roman"/>
+        </w:rPr>
+        <w:t xml:space="preserve"> </w:t>
+      </w:r>
+      <w:r>
+        <w:rPr>
+          <w:rFonts w:ascii="Times New Roman" w:hAnsi="Times New Roman" w:cs="Times New Roman"/>
+        </w:rPr>
+        <w:t xml:space="preserve"> </w:t>
+      </w:r>
+      <w:r>
+        <w:rPr>
+          <w:rFonts w:ascii="Times New Roman" w:hAnsi="Times New Roman" w:cs="Times New Roman"/>
+          <w:b/>
+          <w:bCs/>
+        </w:rPr>
         <w:t xml:space="preserve">  </w:t>
-      </w:r>
-      <w:r>
-        <w:rPr>
-          <w:rFonts w:ascii="Times New Roman" w:hAnsi="Times New Roman" w:cs="Times New Roman"/>
-        </w:rPr>
-        <w:t xml:space="preserve">, </w:t>
-      </w:r>
-      <w:r>
-        <w:rPr>
-          <w:rFonts w:ascii="Times New Roman" w:hAnsi="Times New Roman" w:cs="Times New Roman"/>
-        </w:rPr>
-        <w:t>д</w:t>
-      </w:r>
-      <w:r>
-        <w:rPr>
-          <w:rFonts w:ascii="Times New Roman" w:hAnsi="Times New Roman" w:cs="Times New Roman"/>
-        </w:rPr>
-        <w:t>ата оформления заказ</w:t>
-      </w:r>
-      <w:r>
-        <w:rPr>
-          <w:rFonts w:ascii="Times New Roman" w:hAnsi="Times New Roman" w:cs="Times New Roman"/>
-        </w:rPr>
-        <w:t>а</w:t>
-      </w:r>
-      <w:r>
-        <w:rPr>
-          <w:rFonts w:ascii="Times New Roman" w:hAnsi="Times New Roman" w:cs="Times New Roman"/>
-        </w:rPr>
-        <w:t xml:space="preserve"> </w:t>
-      </w:r>
-      <w:r>
-        <w:rPr>
-          <w:rFonts w:ascii="Times New Roman" w:hAnsi="Times New Roman" w:cs="Times New Roman"/>
-        </w:rPr>
-        <w:t xml:space="preserve">   </w:t>
       </w:r>
       <w:bookmarkStart w:id="9" w:name="CreationDate1"/>
       <w:bookmarkEnd w:id="9"/>
       <w:r>
         <w:rPr>
           <w:rFonts w:ascii="Times New Roman" w:hAnsi="Times New Roman" w:cs="Times New Roman"/>
+          <w:b/>
+          <w:bCs/>
         </w:rPr>
         <w:t xml:space="preserve"> </w:t>
       </w:r>
@@ -339,13 +463,23 @@
         <w:spacing w:after="120"/>
         <w:rPr>
           <w:rFonts w:ascii="Times New Roman" w:hAnsi="Times New Roman" w:cs="Times New Roman"/>
+          <w:b/>
+          <w:bCs/>
         </w:rPr>
       </w:pPr>
       <w:r>
         <w:rPr>
           <w:rFonts w:ascii="Times New Roman" w:hAnsi="Times New Roman" w:cs="Times New Roman"/>
         </w:rPr>
-        <w:t xml:space="preserve">Детали костюма:  </w:t>
+        <w:t>Детали костюма:</w:t>
+      </w:r>
+      <w:r>
+        <w:rPr>
+          <w:rFonts w:ascii="Times New Roman" w:hAnsi="Times New Roman" w:cs="Times New Roman"/>
+          <w:b/>
+          <w:bCs/>
+        </w:rPr>
+        <w:t xml:space="preserve">  </w:t>
       </w:r>
       <w:bookmarkStart w:id="10" w:name="Comment1"/>
       <w:bookmarkEnd w:id="10"/>
@@ -466,8 +600,18 @@
                 <w:sz w:val="20"/>
                 <w:szCs w:val="20"/>
               </w:rPr>
-              <w:t>, левый берег, ул. Бокейханова</w:t>
-            </w:r>
+              <w:t xml:space="preserve">, левый берег, ул. </w:t>
+            </w:r>
+            <w:proofErr w:type="spellStart"/>
+            <w:r>
+              <w:rPr>
+                <w:rFonts w:ascii="Times New Roman" w:hAnsi="Times New Roman" w:cs="Times New Roman"/>
+                <w:sz w:val="20"/>
+                <w:szCs w:val="20"/>
+              </w:rPr>
+              <w:t>Бокейханова</w:t>
+            </w:r>
+            <w:proofErr w:type="spellEnd"/>
             <w:r>
               <w:rPr>
                 <w:rFonts w:ascii="Times New Roman" w:hAnsi="Times New Roman" w:cs="Times New Roman"/>
@@ -525,6 +669,7 @@
               </w:rPr>
               <w:t xml:space="preserve"> </w:t>
             </w:r>
+            <w:proofErr w:type="spellStart"/>
             <w:r>
               <w:rPr>
                 <w:rFonts w:ascii="Times New Roman" w:hAnsi="Times New Roman" w:cs="Times New Roman"/>
@@ -534,6 +679,7 @@
               </w:rPr>
               <w:t>Caspain</w:t>
             </w:r>
+            <w:proofErr w:type="spellEnd"/>
             <w:r>
               <w:rPr>
                 <w:rFonts w:ascii="Times New Roman" w:hAnsi="Times New Roman" w:cs="Times New Roman"/>
@@ -686,6 +832,8 @@
             <w:pPr>
               <w:rPr>
                 <w:rFonts w:ascii="Times New Roman" w:hAnsi="Times New Roman" w:cs="Times New Roman"/>
+                <w:b/>
+                <w:bCs/>
               </w:rPr>
             </w:pPr>
             <w:r>
@@ -699,6 +847,8 @@
             <w:r>
               <w:rPr>
                 <w:rFonts w:ascii="Times New Roman" w:hAnsi="Times New Roman" w:cs="Times New Roman"/>
+                <w:b/>
+                <w:bCs/>
               </w:rPr>
               <w:t xml:space="preserve">  </w:t>
             </w:r>
@@ -825,7 +975,14 @@
         <w:rPr>
           <w:rFonts w:ascii="Times New Roman" w:hAnsi="Times New Roman" w:cs="Times New Roman"/>
         </w:rPr>
-        <w:t xml:space="preserve">ИП «Каспарова А.В» именуемая в дальнейшем «Арендодатель» и </w:t>
+        <w:t xml:space="preserve">ИП «Каспарова А.В» именуемая в дальнейшем «Арендодатель» </w:t>
+      </w:r>
+      <w:proofErr w:type="gramStart"/>
+      <w:r>
+        <w:rPr>
+          <w:rFonts w:ascii="Times New Roman" w:hAnsi="Times New Roman" w:cs="Times New Roman"/>
+        </w:rPr>
+        <w:t xml:space="preserve">и </w:t>
       </w:r>
       <w:bookmarkStart w:id="15" w:name="CustomerName2"/>
       <w:bookmarkEnd w:id="15"/>
@@ -833,7 +990,28 @@
         <w:rPr>
           <w:rFonts w:ascii="Times New Roman" w:hAnsi="Times New Roman" w:cs="Times New Roman"/>
         </w:rPr>
-        <w:t xml:space="preserve"> именуемый (-ая) «Арендатор» заключили настоящий договор о нижеследующем: «Арендодатель» предоставляет костюм</w:t>
+        <w:t xml:space="preserve"> именуемый</w:t>
+      </w:r>
+      <w:proofErr w:type="gramEnd"/>
+      <w:r>
+        <w:rPr>
+          <w:rFonts w:ascii="Times New Roman" w:hAnsi="Times New Roman" w:cs="Times New Roman"/>
+        </w:rPr>
+        <w:t xml:space="preserve"> (-</w:t>
+      </w:r>
+      <w:proofErr w:type="spellStart"/>
+      <w:r>
+        <w:rPr>
+          <w:rFonts w:ascii="Times New Roman" w:hAnsi="Times New Roman" w:cs="Times New Roman"/>
+        </w:rPr>
+        <w:t>ая</w:t>
+      </w:r>
+      <w:proofErr w:type="spellEnd"/>
+      <w:r>
+        <w:rPr>
+          <w:rFonts w:ascii="Times New Roman" w:hAnsi="Times New Roman" w:cs="Times New Roman"/>
+        </w:rPr>
+        <w:t>) «Арендатор» заключили настоящий договор о нижеследующем: «Арендодатель» предоставляет костюм</w:t>
       </w:r>
       <w:r>
         <w:rPr>
@@ -853,7 +1031,23 @@
         <w:rPr>
           <w:rFonts w:ascii="Times New Roman" w:hAnsi="Times New Roman" w:cs="Times New Roman"/>
         </w:rPr>
-        <w:t xml:space="preserve"> в хорошем состоянии </w:t>
+        <w:t xml:space="preserve"> в хорошем состоянии</w:t>
+      </w:r>
+      <w:r>
+        <w:rPr>
+          <w:rFonts w:ascii="Times New Roman" w:hAnsi="Times New Roman" w:cs="Times New Roman"/>
+          <w:b/>
+          <w:bCs/>
+        </w:rPr>
+        <w:t xml:space="preserve"> </w:t>
+      </w:r>
+      <w:r>
+        <w:rPr>
+          <w:rFonts w:ascii="Times New Roman" w:hAnsi="Times New Roman" w:cs="Times New Roman"/>
+          <w:b/>
+          <w:bCs/>
+        </w:rPr>
+        <w:t xml:space="preserve"> </w:t>
       </w:r>
       <w:bookmarkStart w:id="17" w:name="ActualOrderDate2"/>
       <w:bookmarkEnd w:id="17"/>
@@ -861,19 +1055,21 @@
         <w:rPr>
           <w:rFonts w:ascii="Times New Roman" w:hAnsi="Times New Roman" w:cs="Times New Roman"/>
         </w:rPr>
-        <w:t>, а «Арендатор» оплачивает костюм по договорной цене</w:t>
-      </w:r>
-      <w:r>
-        <w:rPr>
-          <w:rFonts w:ascii="Times New Roman" w:hAnsi="Times New Roman" w:cs="Times New Roman"/>
-        </w:rPr>
-        <w:t xml:space="preserve"> </w:t>
-      </w:r>
-      <w:r>
-        <w:rPr>
-          <w:rFonts w:ascii="Times New Roman" w:hAnsi="Times New Roman" w:cs="Times New Roman"/>
-        </w:rPr>
-        <w:t xml:space="preserve"> </w:t>
+        <w:t>,</w:t>
+      </w:r>
+      <w:r>
+        <w:rPr>
+          <w:rFonts w:ascii="Times New Roman" w:hAnsi="Times New Roman" w:cs="Times New Roman"/>
+        </w:rPr>
+        <w:t xml:space="preserve"> а «Арендатор» оплачивает костюм по договорной цене</w:t>
+      </w:r>
+      <w:r>
+        <w:rPr>
+          <w:rFonts w:ascii="Times New Roman" w:hAnsi="Times New Roman" w:cs="Times New Roman"/>
+          <w:b/>
+          <w:bCs/>
+        </w:rPr>
+        <w:t xml:space="preserve">  </w:t>
       </w:r>
       <w:bookmarkStart w:id="18" w:name="Price2"/>
       <w:bookmarkEnd w:id="18"/>
@@ -881,15 +1077,37 @@
         <w:rPr>
           <w:rFonts w:ascii="Times New Roman" w:hAnsi="Times New Roman" w:cs="Times New Roman"/>
         </w:rPr>
-        <w:t xml:space="preserve">, вносит денежный залог и возвращает костюм  </w:t>
+        <w:t>,</w:t>
+      </w:r>
+      <w:r>
+        <w:rPr>
+          <w:rFonts w:ascii="Times New Roman" w:hAnsi="Times New Roman" w:cs="Times New Roman"/>
+        </w:rPr>
+        <w:t xml:space="preserve"> вносит денежный залог и возвращает костюм</w:t>
+      </w:r>
+      <w:r>
+        <w:rPr>
+          <w:rFonts w:ascii="Times New Roman" w:hAnsi="Times New Roman" w:cs="Times New Roman"/>
+          <w:b/>
+          <w:bCs/>
+        </w:rPr>
+        <w:t xml:space="preserve">  </w:t>
       </w:r>
       <w:bookmarkStart w:id="19" w:name="ReturnDate2"/>
       <w:bookmarkEnd w:id="19"/>
       <w:r>
         <w:rPr>
           <w:rFonts w:ascii="Times New Roman" w:hAnsi="Times New Roman" w:cs="Times New Roman"/>
-        </w:rPr>
-        <w:t xml:space="preserve">  в целости и сохранности.</w:t>
+          <w:b/>
+          <w:bCs/>
+        </w:rPr>
+        <w:t xml:space="preserve"> </w:t>
+      </w:r>
+      <w:r>
+        <w:rPr>
+          <w:rFonts w:ascii="Times New Roman" w:hAnsi="Times New Roman" w:cs="Times New Roman"/>
+        </w:rPr>
+        <w:t xml:space="preserve"> в целости и сохранности.</w:t>
       </w:r>
     </w:p>
     <w:p>
@@ -931,7 +1149,21 @@
         <w:rPr>
           <w:rFonts w:ascii="Times New Roman" w:hAnsi="Times New Roman" w:cs="Times New Roman"/>
         </w:rPr>
-        <w:t>В случае расторжения договора бронирования (отказа от костюма), убытки несет сторона расторгнувшая договор, в размере 50% от стоимости проката.</w:t>
+        <w:t xml:space="preserve">В случае расторжения договора бронирования (отказа от костюма), убытки несет </w:t>
+      </w:r>
+      <w:proofErr w:type="gramStart"/>
+      <w:r>
+        <w:rPr>
+          <w:rFonts w:ascii="Times New Roman" w:hAnsi="Times New Roman" w:cs="Times New Roman"/>
+        </w:rPr>
+        <w:t>сторона</w:t>
+      </w:r>
+      <w:proofErr w:type="gramEnd"/>
+      <w:r>
+        <w:rPr>
+          <w:rFonts w:ascii="Times New Roman" w:hAnsi="Times New Roman" w:cs="Times New Roman"/>
+        </w:rPr>
+        <w:t xml:space="preserve"> расторгнувшая договор, в размере 50% от стоимости проката.</w:t>
       </w:r>
     </w:p>
     <w:p>
@@ -939,33 +1171,71 @@
         <w:spacing w:after="120"/>
         <w:rPr>
           <w:rFonts w:ascii="Times New Roman" w:hAnsi="Times New Roman" w:cs="Times New Roman"/>
+          <w:b/>
+          <w:bCs/>
         </w:rPr>
       </w:pPr>
       <w:r>
         <w:rPr>
           <w:rFonts w:ascii="Times New Roman" w:hAnsi="Times New Roman" w:cs="Times New Roman"/>
         </w:rPr>
-        <w:t xml:space="preserve">Сумма предварительной оплаты   </w:t>
+        <w:t xml:space="preserve">Сумма предварительной оплаты </w:t>
+      </w:r>
+      <w:r>
+        <w:rPr>
+          <w:rFonts w:ascii="Times New Roman" w:hAnsi="Times New Roman" w:cs="Times New Roman"/>
+          <w:b/>
+          <w:bCs/>
+        </w:rPr>
+        <w:t xml:space="preserve">  </w:t>
       </w:r>
       <w:bookmarkStart w:id="20" w:name="Prepayment2"/>
       <w:bookmarkEnd w:id="20"/>
-      <w:r>
-        <w:rPr>
-          <w:rFonts w:ascii="Times New Roman" w:hAnsi="Times New Roman" w:cs="Times New Roman"/>
-        </w:rPr>
-        <w:t xml:space="preserve">  ,долг  </w:t>
+      <w:proofErr w:type="gramStart"/>
+      <w:r>
+        <w:rPr>
+          <w:rFonts w:ascii="Times New Roman" w:hAnsi="Times New Roman" w:cs="Times New Roman"/>
+          <w:b/>
+          <w:bCs/>
+        </w:rPr>
+        <w:t xml:space="preserve"> </w:t>
+      </w:r>
+      <w:r>
+        <w:rPr>
+          <w:rFonts w:ascii="Times New Roman" w:hAnsi="Times New Roman" w:cs="Times New Roman"/>
+        </w:rPr>
+        <w:t xml:space="preserve"> ,долг</w:t>
+      </w:r>
+      <w:proofErr w:type="gramEnd"/>
+      <w:r>
+        <w:rPr>
+          <w:rFonts w:ascii="Times New Roman" w:hAnsi="Times New Roman" w:cs="Times New Roman"/>
+          <w:b/>
+          <w:bCs/>
+        </w:rPr>
+        <w:t xml:space="preserve">  </w:t>
       </w:r>
       <w:bookmarkStart w:id="21" w:name="Owe2"/>
       <w:bookmarkEnd w:id="21"/>
       <w:r>
         <w:rPr>
           <w:rFonts w:ascii="Times New Roman" w:hAnsi="Times New Roman" w:cs="Times New Roman"/>
-        </w:rPr>
-        <w:t xml:space="preserve">  , сумма залога</w:t>
-      </w:r>
-      <w:r>
-        <w:rPr>
-          <w:rFonts w:ascii="Times New Roman" w:hAnsi="Times New Roman" w:cs="Times New Roman"/>
+          <w:b/>
+          <w:bCs/>
+        </w:rPr>
+        <w:t xml:space="preserve"> </w:t>
+      </w:r>
+      <w:r>
+        <w:rPr>
+          <w:rFonts w:ascii="Times New Roman" w:hAnsi="Times New Roman" w:cs="Times New Roman"/>
+        </w:rPr>
+        <w:t xml:space="preserve"> , сумма залога</w:t>
+      </w:r>
+      <w:r>
+        <w:rPr>
+          <w:rFonts w:ascii="Times New Roman" w:hAnsi="Times New Roman" w:cs="Times New Roman"/>
+          <w:b/>
+          <w:bCs/>
         </w:rPr>
         <w:t xml:space="preserve">  </w:t>
       </w:r>
@@ -974,8 +1244,16 @@
       <w:r>
         <w:rPr>
           <w:rFonts w:ascii="Times New Roman" w:hAnsi="Times New Roman" w:cs="Times New Roman"/>
-        </w:rPr>
-        <w:t xml:space="preserve">  </w:t>
+          <w:b/>
+          <w:bCs/>
+        </w:rPr>
+        <w:t xml:space="preserve"> </w:t>
+      </w:r>
+      <w:r>
+        <w:rPr>
+          <w:rFonts w:ascii="Times New Roman" w:hAnsi="Times New Roman" w:cs="Times New Roman"/>
+        </w:rPr>
+        <w:t xml:space="preserve"> </w:t>
       </w:r>
       <w:r>
         <w:rPr>
@@ -998,6 +1276,8 @@
       <w:r>
         <w:rPr>
           <w:rFonts w:ascii="Times New Roman" w:hAnsi="Times New Roman" w:cs="Times New Roman"/>
+          <w:b/>
+          <w:bCs/>
         </w:rPr>
         <w:t xml:space="preserve">  </w:t>
       </w:r>
@@ -1009,13 +1289,23 @@
         <w:spacing w:after="120"/>
         <w:rPr>
           <w:rFonts w:ascii="Times New Roman" w:hAnsi="Times New Roman" w:cs="Times New Roman"/>
+          <w:b/>
+          <w:bCs/>
         </w:rPr>
       </w:pPr>
       <w:r>
         <w:rPr>
           <w:rFonts w:ascii="Times New Roman" w:hAnsi="Times New Roman" w:cs="Times New Roman"/>
         </w:rPr>
-        <w:t xml:space="preserve">Детали костюма:  </w:t>
+        <w:t>Детали костюма:</w:t>
+      </w:r>
+      <w:r>
+        <w:rPr>
+          <w:rFonts w:ascii="Times New Roman" w:hAnsi="Times New Roman" w:cs="Times New Roman"/>
+          <w:b/>
+          <w:bCs/>
+        </w:rPr>
+        <w:t xml:space="preserve">  </w:t>
       </w:r>
       <w:bookmarkStart w:id="24" w:name="Comment2"/>
       <w:bookmarkEnd w:id="24"/>
@@ -1136,8 +1426,18 @@
                 <w:sz w:val="20"/>
                 <w:szCs w:val="20"/>
               </w:rPr>
-              <w:t>, левый берег, ул. Бокейханова</w:t>
-            </w:r>
+              <w:t xml:space="preserve">, левый берег, ул. </w:t>
+            </w:r>
+            <w:proofErr w:type="spellStart"/>
+            <w:r>
+              <w:rPr>
+                <w:rFonts w:ascii="Times New Roman" w:hAnsi="Times New Roman" w:cs="Times New Roman"/>
+                <w:sz w:val="20"/>
+                <w:szCs w:val="20"/>
+              </w:rPr>
+              <w:t>Бокейханова</w:t>
+            </w:r>
+            <w:proofErr w:type="spellEnd"/>
             <w:r>
               <w:rPr>
                 <w:rFonts w:ascii="Times New Roman" w:hAnsi="Times New Roman" w:cs="Times New Roman"/>
@@ -1195,6 +1495,7 @@
               </w:rPr>
               <w:t xml:space="preserve"> </w:t>
             </w:r>
+            <w:proofErr w:type="spellStart"/>
             <w:r>
               <w:rPr>
                 <w:rFonts w:ascii="Times New Roman" w:hAnsi="Times New Roman" w:cs="Times New Roman"/>
@@ -1204,6 +1505,7 @@
               </w:rPr>
               <w:t>Caspain</w:t>
             </w:r>
+            <w:proofErr w:type="spellEnd"/>
             <w:r>
               <w:rPr>
                 <w:rFonts w:ascii="Times New Roman" w:hAnsi="Times New Roman" w:cs="Times New Roman"/>
@@ -1309,6 +1611,8 @@
             <w:pPr>
               <w:rPr>
                 <w:rFonts w:ascii="Times New Roman" w:hAnsi="Times New Roman" w:cs="Times New Roman"/>
+                <w:b/>
+                <w:bCs/>
               </w:rPr>
             </w:pPr>
             <w:r>
@@ -1330,6 +1634,8 @@
             <w:r>
               <w:rPr>
                 <w:rFonts w:ascii="Times New Roman" w:hAnsi="Times New Roman" w:cs="Times New Roman"/>
+                <w:b/>
+                <w:bCs/>
                 <w:sz w:val="20"/>
                 <w:szCs w:val="20"/>
               </w:rPr>
@@ -1338,6 +1644,8 @@
             <w:r>
               <w:rPr>
                 <w:rFonts w:ascii="Times New Roman" w:hAnsi="Times New Roman" w:cs="Times New Roman"/>
+                <w:b/>
+                <w:bCs/>
               </w:rPr>
               <w:t xml:space="preserve"> </w:t>
             </w:r>
@@ -1355,6 +1663,8 @@
             <w:pPr>
               <w:rPr>
                 <w:rFonts w:ascii="Times New Roman" w:hAnsi="Times New Roman" w:cs="Times New Roman"/>
+                <w:b/>
+                <w:bCs/>
               </w:rPr>
             </w:pPr>
             <w:r>
@@ -1368,6 +1678,8 @@
             <w:r>
               <w:rPr>
                 <w:rFonts w:ascii="Times New Roman" w:hAnsi="Times New Roman" w:cs="Times New Roman"/>
+                <w:b/>
+                <w:bCs/>
               </w:rPr>
               <w:t xml:space="preserve">  </w:t>
             </w:r>

</xml_diff>